<commit_message>
überarbeitung Project Environment Graphic/funktional requirements
</commit_message>
<xml_diff>
--- a/Vorbereitung/Materialliste.docx
+++ b/Vorbereitung/Materialliste.docx
@@ -88,9 +88,11 @@
           <w:numId w:val="1"/>
         </w:numPr>
       </w:pPr>
-      <w:r>
-        <w:t>Temperatur</w:t>
-      </w:r>
+      <w:proofErr w:type="spellStart"/>
+      <w:r>
+        <w:t>Humidity</w:t>
+      </w:r>
+      <w:proofErr w:type="spellEnd"/>
     </w:p>
     <w:p>
       <w:pPr>
@@ -141,8 +143,30 @@
           <w:rPr>
             <w:rStyle w:val="Hyperlink"/>
           </w:rPr>
-          <w:t>JOY-IT Entwicklerboards - Temperatur- &amp; Feuchtigkeitssensor DHT22 | Sensoren &amp; Module günstig kaufen | reichelt elektronik</w:t>
-        </w:r>
+          <w:t xml:space="preserve">JOY-IT Entwicklerboards - Temperatur- &amp; Feuchtigkeitssensor DHT22 | Sensoren &amp; Module günstig kaufen | </w:t>
+        </w:r>
+        <w:proofErr w:type="spellStart"/>
+        <w:r>
+          <w:rPr>
+            <w:rStyle w:val="Hyperlink"/>
+          </w:rPr>
+          <w:t>reichelt</w:t>
+        </w:r>
+        <w:proofErr w:type="spellEnd"/>
+        <w:r>
+          <w:rPr>
+            <w:rStyle w:val="Hyperlink"/>
+          </w:rPr>
+          <w:t xml:space="preserve"> </w:t>
+        </w:r>
+        <w:proofErr w:type="spellStart"/>
+        <w:r>
+          <w:rPr>
+            <w:rStyle w:val="Hyperlink"/>
+          </w:rPr>
+          <w:t>elektronik</w:t>
+        </w:r>
+        <w:proofErr w:type="spellEnd"/>
       </w:hyperlink>
     </w:p>
     <w:p>
@@ -153,12 +177,14 @@
           <w:numId w:val="1"/>
         </w:numPr>
       </w:pPr>
+      <w:proofErr w:type="spellStart"/>
       <w:r>
         <w:rPr>
           <w:lang w:val="en-US"/>
         </w:rPr>
         <w:t>Luftfeuchtigkeit</w:t>
       </w:r>
+      <w:proofErr w:type="spellEnd"/>
     </w:p>
     <w:p>
       <w:pPr>
@@ -168,12 +194,14 @@
           <w:numId w:val="1"/>
         </w:numPr>
       </w:pPr>
+      <w:proofErr w:type="spellStart"/>
       <w:r>
         <w:rPr>
           <w:lang w:val="en-US"/>
         </w:rPr>
         <w:t>Temeratur</w:t>
       </w:r>
+      <w:proofErr w:type="spellEnd"/>
     </w:p>
     <w:p>
       <w:pPr>
@@ -325,7 +353,39 @@
             <w:rStyle w:val="Hyperlink"/>
             <w:lang w:val="en-US"/>
           </w:rPr>
-          <w:t>USB / DC / Solar Lithium Ion/Polymer charger [Rev C] : ID 390 : Adafruit Industries, Unique &amp; fun DIY electronics and kits</w:t>
+          <w:t>USB / DC / Solar Lithium Ion/Polymer charger [Rev C</w:t>
+        </w:r>
+        <w:proofErr w:type="gramStart"/>
+        <w:r>
+          <w:rPr>
+            <w:rStyle w:val="Hyperlink"/>
+            <w:lang w:val="en-US"/>
+          </w:rPr>
+          <w:t>] :</w:t>
+        </w:r>
+        <w:proofErr w:type="gramEnd"/>
+        <w:r>
+          <w:rPr>
+            <w:rStyle w:val="Hyperlink"/>
+            <w:lang w:val="en-US"/>
+          </w:rPr>
+          <w:t xml:space="preserve"> ID </w:t>
+        </w:r>
+        <w:proofErr w:type="gramStart"/>
+        <w:r>
+          <w:rPr>
+            <w:rStyle w:val="Hyperlink"/>
+            <w:lang w:val="en-US"/>
+          </w:rPr>
+          <w:t>390 :</w:t>
+        </w:r>
+        <w:proofErr w:type="gramEnd"/>
+        <w:r>
+          <w:rPr>
+            <w:rStyle w:val="Hyperlink"/>
+            <w:lang w:val="en-US"/>
+          </w:rPr>
+          <w:t xml:space="preserve"> Adafruit Industries, Unique &amp; fun DIY electronics and kits</w:t>
         </w:r>
       </w:hyperlink>
     </w:p>
@@ -341,12 +401,53 @@
         </w:rPr>
       </w:pPr>
       <w:hyperlink r:id="rId11" w:history="1">
-        <w:r>
-          <w:rPr>
-            <w:rStyle w:val="Hyperlink"/>
-            <w:lang w:val="en-US"/>
-          </w:rPr>
-          <w:t>Lithium Ion Polymer Battery - 3.7v 1200mAh : ID 258 : Adafruit Industries, Unique &amp; fun DIY electronics and kits</w:t>
+        <w:proofErr w:type="gramStart"/>
+        <w:r>
+          <w:rPr>
+            <w:rStyle w:val="Hyperlink"/>
+            <w:lang w:val="en-US"/>
+          </w:rPr>
+          <w:t>Lithium Ion</w:t>
+        </w:r>
+        <w:proofErr w:type="gramEnd"/>
+        <w:r>
+          <w:rPr>
+            <w:rStyle w:val="Hyperlink"/>
+            <w:lang w:val="en-US"/>
+          </w:rPr>
+          <w:t xml:space="preserve"> Polymer Battery - 3.7v 1200</w:t>
+        </w:r>
+        <w:proofErr w:type="gramStart"/>
+        <w:r>
+          <w:rPr>
+            <w:rStyle w:val="Hyperlink"/>
+            <w:lang w:val="en-US"/>
+          </w:rPr>
+          <w:t>mAh :</w:t>
+        </w:r>
+        <w:proofErr w:type="gramEnd"/>
+        <w:r>
+          <w:rPr>
+            <w:rStyle w:val="Hyperlink"/>
+            <w:lang w:val="en-US"/>
+          </w:rPr>
+          <w:t xml:space="preserve"> ID </w:t>
+        </w:r>
+        <w:proofErr w:type="gramStart"/>
+        <w:r>
+          <w:rPr>
+            <w:rStyle w:val="Hyperlink"/>
+            <w:lang w:val="en-US"/>
+          </w:rPr>
+          <w:t>258 :</w:t>
+        </w:r>
+        <w:proofErr w:type="gramEnd"/>
+        <w:r>
+          <w:rPr>
+            <w:rStyle w:val="Hyperlink"/>
+            <w:lang w:val="en-US"/>
+          </w:rPr>
+          <w:t xml:space="preserve"> Adafruit Industries, Unique &amp; fun DIY electronics and kits</w:t>
         </w:r>
       </w:hyperlink>
     </w:p>
@@ -367,7 +468,39 @@
             <w:rStyle w:val="Hyperlink"/>
             <w:lang w:val="en-US"/>
           </w:rPr>
-          <w:t>5V 5W Solar Panel - ETFE [Voltaic P105] : ID 5367 : Adafruit Industries, Unique &amp; fun DIY electronics and kits</w:t>
+          <w:t>5V 5W Solar Panel - ETFE [Voltaic P105</w:t>
+        </w:r>
+        <w:proofErr w:type="gramStart"/>
+        <w:r>
+          <w:rPr>
+            <w:rStyle w:val="Hyperlink"/>
+            <w:lang w:val="en-US"/>
+          </w:rPr>
+          <w:t>] :</w:t>
+        </w:r>
+        <w:proofErr w:type="gramEnd"/>
+        <w:r>
+          <w:rPr>
+            <w:rStyle w:val="Hyperlink"/>
+            <w:lang w:val="en-US"/>
+          </w:rPr>
+          <w:t xml:space="preserve"> ID </w:t>
+        </w:r>
+        <w:proofErr w:type="gramStart"/>
+        <w:r>
+          <w:rPr>
+            <w:rStyle w:val="Hyperlink"/>
+            <w:lang w:val="en-US"/>
+          </w:rPr>
+          <w:t>5367 :</w:t>
+        </w:r>
+        <w:proofErr w:type="gramEnd"/>
+        <w:r>
+          <w:rPr>
+            <w:rStyle w:val="Hyperlink"/>
+            <w:lang w:val="en-US"/>
+          </w:rPr>
+          <w:t xml:space="preserve"> Adafruit Industries, Unique &amp; fun DIY electronics and kits</w:t>
         </w:r>
       </w:hyperlink>
     </w:p>
@@ -388,7 +521,39 @@
             <w:rStyle w:val="Hyperlink"/>
             <w:lang w:val="en-US"/>
           </w:rPr>
-          <w:t>Male DC Power adapter - 2.1mm plug to screw terminal block : ID 369 : Adafruit Industries, Unique &amp; fun DIY electronics and kits</w:t>
+          <w:t xml:space="preserve">Male DC Power adapter - 2.1mm plug to screw terminal </w:t>
+        </w:r>
+        <w:proofErr w:type="gramStart"/>
+        <w:r>
+          <w:rPr>
+            <w:rStyle w:val="Hyperlink"/>
+            <w:lang w:val="en-US"/>
+          </w:rPr>
+          <w:t>block :</w:t>
+        </w:r>
+        <w:proofErr w:type="gramEnd"/>
+        <w:r>
+          <w:rPr>
+            <w:rStyle w:val="Hyperlink"/>
+            <w:lang w:val="en-US"/>
+          </w:rPr>
+          <w:t xml:space="preserve"> ID </w:t>
+        </w:r>
+        <w:proofErr w:type="gramStart"/>
+        <w:r>
+          <w:rPr>
+            <w:rStyle w:val="Hyperlink"/>
+            <w:lang w:val="en-US"/>
+          </w:rPr>
+          <w:t>369 :</w:t>
+        </w:r>
+        <w:proofErr w:type="gramEnd"/>
+        <w:r>
+          <w:rPr>
+            <w:rStyle w:val="Hyperlink"/>
+            <w:lang w:val="en-US"/>
+          </w:rPr>
+          <w:t xml:space="preserve"> Adafruit Industries, Unique &amp; fun DIY electronics and kits</w:t>
         </w:r>
       </w:hyperlink>
     </w:p>
@@ -409,7 +574,39 @@
             <w:rStyle w:val="Hyperlink"/>
             <w:lang w:val="en-US"/>
           </w:rPr>
-          <w:t>10K Precision Epoxy Thermistor [3950 NTC] : ID 372 : Adafruit Industries, Unique &amp; fun DIY electronics and kits</w:t>
+          <w:t>10K Precision Epoxy Thermistor [3950 NTC</w:t>
+        </w:r>
+        <w:proofErr w:type="gramStart"/>
+        <w:r>
+          <w:rPr>
+            <w:rStyle w:val="Hyperlink"/>
+            <w:lang w:val="en-US"/>
+          </w:rPr>
+          <w:t>] :</w:t>
+        </w:r>
+        <w:proofErr w:type="gramEnd"/>
+        <w:r>
+          <w:rPr>
+            <w:rStyle w:val="Hyperlink"/>
+            <w:lang w:val="en-US"/>
+          </w:rPr>
+          <w:t xml:space="preserve"> ID </w:t>
+        </w:r>
+        <w:proofErr w:type="gramStart"/>
+        <w:r>
+          <w:rPr>
+            <w:rStyle w:val="Hyperlink"/>
+            <w:lang w:val="en-US"/>
+          </w:rPr>
+          <w:t>372 :</w:t>
+        </w:r>
+        <w:proofErr w:type="gramEnd"/>
+        <w:r>
+          <w:rPr>
+            <w:rStyle w:val="Hyperlink"/>
+            <w:lang w:val="en-US"/>
+          </w:rPr>
+          <w:t xml:space="preserve"> Adafruit Industries, Unique &amp; fun DIY electronics and kits</w:t>
         </w:r>
       </w:hyperlink>
     </w:p>
@@ -531,7 +728,15 @@
         </w:numPr>
       </w:pPr>
       <w:r>
-        <w:t>Da wenn man die Sensoren im Gehäuse hat nehmen sie die Werte aus der abgestandenen Luft im Gehäuse auf, anstatt die die allgemein gemessen werden soll.</w:t>
+        <w:t xml:space="preserve">Da wenn man die Sensoren im Gehäuse </w:t>
+      </w:r>
+      <w:proofErr w:type="gramStart"/>
+      <w:r>
+        <w:t>hat</w:t>
+      </w:r>
+      <w:proofErr w:type="gramEnd"/>
+      <w:r>
+        <w:t xml:space="preserve"> nehmen sie die Werte aus der abgestandenen Luft im Gehäuse auf, anstatt die die allgemein gemessen werden soll.</w:t>
       </w:r>
     </w:p>
     <w:p>

</xml_diff>